<commit_message>
Vue.js toegevoegd en markdown bestand
</commit_message>
<xml_diff>
--- a/03_PHP_en_MySQL/33045SA1/doc/Logica_applicatie_ledenadministratie.docx
+++ b/03_PHP_en_MySQL/33045SA1/doc/Logica_applicatie_ledenadministratie.docx
@@ -1673,6 +1673,7 @@
   <w:style w:type="character" w:default="1" w:styleId="Standaardalinea-lettertype">
     <w:name w:val="Default Paragraph Font"/>
     <w:uiPriority w:val="1"/>
+    <w:semiHidden/>
     <w:unhideWhenUsed/>
   </w:style>
   <w:style w:type="table" w:default="1" w:styleId="Standaardtabel">
@@ -2082,6 +2083,17 @@
         <w:shd w:val="clear" w:color="auto" w:fill="C1E4F5" w:themeFill="accent1" w:themeFillTint="33"/>
       </w:tcPr>
     </w:tblStylePr>
+  </w:style>
+  <w:style w:type="character" w:styleId="Nadruk">
+    <w:name w:val="Emphasis"/>
+    <w:basedOn w:val="Standaardalinea-lettertype"/>
+    <w:uiPriority w:val="20"/>
+    <w:qFormat/>
+    <w:rsid w:val="000D0B54"/>
+    <w:rPr>
+      <w:i/>
+      <w:iCs/>
+    </w:rPr>
   </w:style>
 </w:styles>
 </file>

</xml_diff>